<commit_message>
roteiro e slide final
</commit_message>
<xml_diff>
--- a/Slides/Roteiro Apresentação Minehash_of.docx
+++ b/Slides/Roteiro Apresentação Minehash_of.docx
@@ -7,25 +7,27 @@
         <w:pStyle w:val="SemEspaamento"/>
       </w:pPr>
       <w:r>
-        <w:t xml:space="preserve">Roteiro Apresentação </w:t>
-      </w:r>
-      <w:proofErr w:type="spellStart"/>
-      <w:r>
-        <w:t>Minehash</w:t>
-      </w:r>
-      <w:proofErr w:type="spellEnd"/>
-    </w:p>
-    <w:p>
-      <w:pPr>
-        <w:pStyle w:val="SemEspaamento"/>
-      </w:pPr>
-    </w:p>
-    <w:p>
-      <w:pPr>
-        <w:pStyle w:val="SemEspaamento"/>
-      </w:pPr>
-      <w:r>
-        <w:t xml:space="preserve">1ºSlide: Abertura + logo + slogan </w:t>
+        <w:t>Roteiro Apresentação Minehash</w:t>
+      </w:r>
+    </w:p>
+    <w:p>
+      <w:pPr>
+        <w:pStyle w:val="SemEspaamento"/>
+      </w:pPr>
+    </w:p>
+    <w:p>
+      <w:pPr>
+        <w:pStyle w:val="SemEspaamento"/>
+      </w:pPr>
+      <w:r>
+        <w:rPr>
+          <w:b/>
+          <w:bCs/>
+        </w:rPr>
+        <w:t>1ºSlide:</w:t>
+      </w:r>
+      <w:r>
+        <w:t xml:space="preserve"> Abertura + logo + slogan </w:t>
       </w:r>
     </w:p>
     <w:p>
@@ -46,31 +48,14 @@
         <w:pStyle w:val="SemEspaamento"/>
       </w:pPr>
       <w:r>
-        <w:t>2ºSlide: Sumário</w:t>
-      </w:r>
-    </w:p>
-    <w:p>
-      <w:pPr>
-        <w:pStyle w:val="SemEspaamento"/>
-      </w:pPr>
-      <w:r>
-        <w:t xml:space="preserve">3ºSlide: Sobre Empresa </w:t>
-      </w:r>
-    </w:p>
-    <w:p>
-      <w:pPr>
-        <w:pStyle w:val="SemEspaamento"/>
-      </w:pPr>
-      <w:r>
-        <w:t xml:space="preserve">4ºSlide: </w:t>
-      </w:r>
-      <w:proofErr w:type="spellStart"/>
-      <w:r>
-        <w:t>GrupoMine</w:t>
-      </w:r>
-      <w:proofErr w:type="spellEnd"/>
-      <w:r>
-        <w:t xml:space="preserve">  </w:t>
+        <w:rPr>
+          <w:b/>
+          <w:bCs/>
+        </w:rPr>
+        <w:t>2ºSlide:</w:t>
+      </w:r>
+      <w:r>
+        <w:t xml:space="preserve"> Sumário</w:t>
       </w:r>
     </w:p>
     <w:p>
@@ -91,22 +76,91 @@
     <w:p>
       <w:pPr>
         <w:pStyle w:val="SemEspaamento"/>
-      </w:pPr>
-    </w:p>
-    <w:p>
-      <w:r>
-        <w:t xml:space="preserve">5ºSlide: Explicação breve sobre </w:t>
-      </w:r>
-      <w:proofErr w:type="spellStart"/>
-      <w:r>
-        <w:t>blockchain</w:t>
-      </w:r>
-      <w:proofErr w:type="spellEnd"/>
-      <w:r>
-        <w:t xml:space="preserve"> e criptomoedas</w:t>
-      </w:r>
-    </w:p>
-    <w:p>
+        <w:pBdr>
+          <w:top w:val="single" w:sz="4" w:space="1" w:color="auto"/>
+          <w:left w:val="single" w:sz="4" w:space="4" w:color="auto"/>
+          <w:bottom w:val="single" w:sz="4" w:space="1" w:color="auto"/>
+          <w:right w:val="single" w:sz="4" w:space="4" w:color="auto"/>
+        </w:pBdr>
+        <w:shd w:val="clear" w:color="auto" w:fill="D9D9D9" w:themeFill="background1" w:themeFillShade="D9"/>
+        <w:jc w:val="center"/>
+      </w:pPr>
+      <w:r>
+        <w:t xml:space="preserve">BLOCO </w:t>
+      </w:r>
+      <w:r>
+        <w:t>Sobre Empresa</w:t>
+      </w:r>
+    </w:p>
+    <w:p>
+      <w:pPr>
+        <w:pStyle w:val="SemEspaamento"/>
+      </w:pPr>
+      <w:r>
+        <w:rPr>
+          <w:b/>
+          <w:bCs/>
+        </w:rPr>
+        <w:t>3ºSlide:</w:t>
+      </w:r>
+      <w:r>
+        <w:t xml:space="preserve"> Sobre Empresa </w:t>
+      </w:r>
+    </w:p>
+    <w:p>
+      <w:pPr>
+        <w:pStyle w:val="SemEspaamento"/>
+      </w:pPr>
+      <w:r>
+        <w:rPr>
+          <w:b/>
+          <w:bCs/>
+        </w:rPr>
+        <w:t>4ºSlide:</w:t>
+      </w:r>
+      <w:r>
+        <w:t xml:space="preserve"> GrupoMine  </w:t>
+      </w:r>
+    </w:p>
+    <w:p>
+      <w:pPr>
+        <w:pStyle w:val="SemEspaamento"/>
+      </w:pPr>
+      <w:proofErr w:type="spellStart"/>
+      <w:r>
+        <w:t>Naty</w:t>
+      </w:r>
+      <w:proofErr w:type="spellEnd"/>
+    </w:p>
+    <w:p>
+      <w:pPr>
+        <w:pStyle w:val="SemEspaamento"/>
+      </w:pPr>
+    </w:p>
+    <w:p>
+      <w:pPr>
+        <w:pStyle w:val="SemEspaamento"/>
+      </w:pPr>
+    </w:p>
+    <w:p>
+      <w:pPr>
+        <w:pStyle w:val="SemEspaamento"/>
+      </w:pPr>
+      <w:r>
+        <w:rPr>
+          <w:b/>
+          <w:bCs/>
+        </w:rPr>
+        <w:t>5ºSlide:</w:t>
+      </w:r>
+      <w:r>
+        <w:t xml:space="preserve"> Explicação breve sobre blockchain e criptomoedas</w:t>
+      </w:r>
+    </w:p>
+    <w:p>
+      <w:pPr>
+        <w:pStyle w:val="SemEspaamento"/>
+      </w:pPr>
       <w:r>
         <w:t>Fabi</w:t>
       </w:r>
@@ -138,7 +192,7 @@
                     <pic:cNvPicPr/>
                   </pic:nvPicPr>
                   <pic:blipFill>
-                    <a:blip r:embed="rId4" cstate="print">
+                    <a:blip r:embed="rId5" cstate="print">
                       <a:extLst>
                         <a:ext uri="{28A0092B-C50C-407E-A947-70E740481C1C}">
                           <a14:useLocalDpi xmlns:a14="http://schemas.microsoft.com/office/drawing/2010/main" val="0"/>
@@ -200,7 +254,7 @@
                     <pic:cNvPicPr/>
                   </pic:nvPicPr>
                   <pic:blipFill>
-                    <a:blip r:embed="rId5">
+                    <a:blip r:embed="rId6">
                       <a:extLst>
                         <a:ext uri="{28A0092B-C50C-407E-A947-70E740481C1C}">
                           <a14:useLocalDpi xmlns:a14="http://schemas.microsoft.com/office/drawing/2010/main" val="0"/>
@@ -253,15 +307,7 @@
         <w:pStyle w:val="SemEspaamento"/>
       </w:pPr>
       <w:r>
-        <w:t xml:space="preserve">surgimento do conceito </w:t>
-      </w:r>
-      <w:proofErr w:type="spellStart"/>
-      <w:r>
-        <w:t>blockchain</w:t>
-      </w:r>
-      <w:proofErr w:type="spellEnd"/>
-      <w:r>
-        <w:t xml:space="preserve"> por Haber e </w:t>
+        <w:t xml:space="preserve">surgimento do conceito blockchain por Haber e </w:t>
       </w:r>
       <w:proofErr w:type="spellStart"/>
       <w:r>
@@ -276,8 +322,6 @@
       <w:pPr>
         <w:pStyle w:val="SemEspaamento"/>
       </w:pPr>
-      <w:bookmarkStart w:id="0" w:name="_GoBack"/>
-      <w:bookmarkEnd w:id="0"/>
       <w:r>
         <w:t xml:space="preserve"> </w:t>
       </w:r>
@@ -300,15 +344,7 @@
         <w:pStyle w:val="SemEspaamento"/>
       </w:pPr>
       <w:r>
-        <w:t xml:space="preserve">pós crise financeira mundial... surge o bitcoin e sua </w:t>
-      </w:r>
-      <w:proofErr w:type="spellStart"/>
-      <w:r>
-        <w:t>blockchain</w:t>
-      </w:r>
-      <w:proofErr w:type="spellEnd"/>
-      <w:r>
-        <w:t xml:space="preserve"> pública , aberta e transparente </w:t>
+        <w:t xml:space="preserve">pós crise financeira mundial... surge o bitcoin e sua blockchain pública , aberta e transparente </w:t>
       </w:r>
     </w:p>
     <w:p>
@@ -344,7 +380,7 @@
       <w:r>
         <w:t>") é um projeto colaborativo envolvendo várias indústrias, iniciado em dezembro de 2015 pela </w:t>
       </w:r>
-      <w:hyperlink r:id="rId6" w:tooltip="Linux Foundation" w:history="1">
+      <w:hyperlink r:id="rId7" w:tooltip="Linux Foundation" w:history="1">
         <w:r>
           <w:rPr>
             <w:rStyle w:val="Hyperlink"/>
@@ -357,7 +393,7 @@
       <w:r>
         <w:t>.</w:t>
       </w:r>
-      <w:hyperlink r:id="rId7" w:anchor="cite_note-1" w:history="1">
+      <w:hyperlink r:id="rId8" w:anchor="cite_note-1" w:history="1">
         <w:r>
           <w:rPr>
             <w:rStyle w:val="Hyperlink"/>
@@ -370,7 +406,7 @@
       <w:r>
         <w:t> Tem como objetivo avançar a tecnologia de </w:t>
       </w:r>
-      <w:hyperlink r:id="rId8" w:tooltip="Registro distribuído" w:history="1">
+      <w:hyperlink r:id="rId9" w:tooltip="Registro distribuído" w:history="1">
         <w:r>
           <w:rPr>
             <w:rStyle w:val="Hyperlink"/>
@@ -383,37 +419,20 @@
       <w:r>
         <w:t> </w:t>
       </w:r>
-      <w:proofErr w:type="spellStart"/>
-      <w:r>
-        <w:fldChar w:fldCharType="begin"/>
-      </w:r>
-      <w:r>
-        <w:instrText xml:space="preserve"> HYPERLINK "https://pt.wikipedia.org/wiki/Blockchain" \o "Blockchain" </w:instrText>
-      </w:r>
-      <w:r>
-        <w:fldChar w:fldCharType="separate"/>
-      </w:r>
-      <w:r>
-        <w:rPr>
-          <w:rStyle w:val="Hyperlink"/>
-          <w:color w:val="auto"/>
-          <w:u w:val="none"/>
-        </w:rPr>
-        <w:t>Blockchain</w:t>
-      </w:r>
-      <w:proofErr w:type="spellEnd"/>
-      <w:r>
-        <w:rPr>
-          <w:rStyle w:val="Hyperlink"/>
-          <w:color w:val="auto"/>
-          <w:u w:val="none"/>
-        </w:rPr>
-        <w:fldChar w:fldCharType="end"/>
-      </w:r>
+      <w:hyperlink r:id="rId10" w:tooltip="Blockchain" w:history="1">
+        <w:r>
+          <w:rPr>
+            <w:rStyle w:val="Hyperlink"/>
+            <w:color w:val="auto"/>
+            <w:u w:val="none"/>
+          </w:rPr>
+          <w:t>Blockchain</w:t>
+        </w:r>
+      </w:hyperlink>
       <w:r>
         <w:t> em múltiplos segmentos da indústria.</w:t>
       </w:r>
-      <w:hyperlink r:id="rId9" w:anchor="cite_note-2" w:history="1">
+      <w:hyperlink r:id="rId11" w:anchor="cite_note-2" w:history="1">
         <w:r>
           <w:rPr>
             <w:rStyle w:val="Hyperlink"/>
@@ -426,7 +445,7 @@
       <w:r>
         <w:t> O seu foco é livros razão feitos para suportar transações de indústrias globais, incluindo as principais empresas de tecnologia, financeiras e logísticas, com o objetivo de melhorar vários aspectos da performance e robustez.</w:t>
       </w:r>
-      <w:hyperlink r:id="rId10" w:anchor="cite_note-3" w:history="1">
+      <w:hyperlink r:id="rId12" w:anchor="cite_note-3" w:history="1">
         <w:r>
           <w:rPr>
             <w:rStyle w:val="Hyperlink"/>
@@ -476,33 +495,16 @@
       <w:r>
         <w:t>“Por meio da estrutura automatizada que nós desenvolvemos, é possível criar uma rede </w:t>
       </w:r>
-      <w:proofErr w:type="spellStart"/>
-      <w:r>
-        <w:fldChar w:fldCharType="begin"/>
-      </w:r>
-      <w:r>
-        <w:instrText xml:space="preserve"> HYPERLINK "https://www.criptofacil.com/tudo-sobre/blockchain" \t "_blank" </w:instrText>
-      </w:r>
-      <w:r>
-        <w:fldChar w:fldCharType="separate"/>
-      </w:r>
-      <w:r>
-        <w:rPr>
-          <w:rStyle w:val="Hyperlink"/>
-          <w:color w:val="auto"/>
-          <w:u w:val="none"/>
-        </w:rPr>
-        <w:t>blockchain</w:t>
-      </w:r>
-      <w:proofErr w:type="spellEnd"/>
-      <w:r>
-        <w:rPr>
-          <w:rStyle w:val="Hyperlink"/>
-          <w:color w:val="auto"/>
-          <w:u w:val="none"/>
-        </w:rPr>
-        <w:fldChar w:fldCharType="end"/>
-      </w:r>
+      <w:hyperlink r:id="rId13" w:tgtFrame="_blank" w:history="1">
+        <w:r>
+          <w:rPr>
+            <w:rStyle w:val="Hyperlink"/>
+            <w:color w:val="auto"/>
+            <w:u w:val="none"/>
+          </w:rPr>
+          <w:t>blockchain</w:t>
+        </w:r>
+      </w:hyperlink>
       <w:r>
         <w:t xml:space="preserve"> com o protocolo </w:t>
       </w:r>
@@ -533,51 +535,1709 @@
         <w:pStyle w:val="SemEspaamento"/>
       </w:pPr>
       <w:r>
-        <w:t xml:space="preserve">tecnologia </w:t>
-      </w:r>
-      <w:proofErr w:type="spellStart"/>
-      <w:r>
-        <w:t>blockchain</w:t>
-      </w:r>
-      <w:proofErr w:type="spellEnd"/>
-      <w:r>
-        <w:t xml:space="preserve"> vem ganhando forças no mundo, mostrando que vai muito além do bitcoin. O setor que mais se utiliza dela ainda é o financeiro, mas o </w:t>
-      </w:r>
-      <w:proofErr w:type="spellStart"/>
-      <w:r>
-        <w:t>blockchain</w:t>
-      </w:r>
-      <w:proofErr w:type="spellEnd"/>
-      <w:r>
-        <w:t xml:space="preserve"> já está inserido em outros setores. incorporará tecnologias complementares, como Internet das Coisas (</w:t>
-      </w:r>
-      <w:proofErr w:type="spellStart"/>
-      <w:r>
-        <w:t>IoT</w:t>
-      </w:r>
-      <w:proofErr w:type="spellEnd"/>
-      <w:r>
-        <w:t>), inteligência artificial (AI) .</w:t>
-      </w:r>
-    </w:p>
-    <w:p>
-      <w:pPr>
-        <w:pStyle w:val="SemEspaamento"/>
-      </w:pPr>
-    </w:p>
-    <w:p>
-      <w:pPr>
-        <w:pStyle w:val="SemEspaamento"/>
-      </w:pPr>
-    </w:p>
-    <w:p>
-      <w:pPr>
-        <w:pStyle w:val="SemEspaamento"/>
-      </w:pPr>
-    </w:p>
-    <w:p>
-      <w:pPr>
-        <w:pStyle w:val="SemEspaamento"/>
+        <w:t xml:space="preserve">tecnologia blockchain vem ganhando forças no mundo, mostrando que vai muito além do bitcoin. O setor que mais se utiliza dela ainda é o financeiro, mas o blockchain já está inserido </w:t>
+      </w:r>
+      <w:r>
+        <w:lastRenderedPageBreak/>
+        <w:t>em outros setores. incorporará tecnologias complementares, como Internet das Coisas (IoT), inteligência artificial (AI) .</w:t>
+      </w:r>
+    </w:p>
+    <w:p>
+      <w:pPr>
+        <w:pStyle w:val="SemEspaamento"/>
+      </w:pPr>
+      <w:r>
+        <w:t xml:space="preserve">6ºSlide: Objetivo </w:t>
+      </w:r>
+    </w:p>
+    <w:p>
+      <w:pPr>
+        <w:pStyle w:val="SemEspaamento"/>
+      </w:pPr>
+      <w:r>
+        <w:t xml:space="preserve">Léo </w:t>
+      </w:r>
+    </w:p>
+    <w:p>
+      <w:pPr>
+        <w:pStyle w:val="SemEspaamento"/>
+      </w:pPr>
+    </w:p>
+    <w:p>
+      <w:pPr>
+        <w:pStyle w:val="SemEspaamento"/>
+      </w:pPr>
+      <w:r>
+        <w:rPr>
+          <w:b/>
+          <w:bCs/>
+        </w:rPr>
+        <w:t>7º Slide:</w:t>
+      </w:r>
+      <w:r>
+        <w:t xml:space="preserve"> Gestão Alertas </w:t>
+      </w:r>
+    </w:p>
+    <w:p>
+      <w:pPr>
+        <w:pStyle w:val="SemEspaamento"/>
+      </w:pPr>
+      <w:proofErr w:type="spellStart"/>
+      <w:r>
+        <w:t>Sutto</w:t>
+      </w:r>
+      <w:proofErr w:type="spellEnd"/>
+      <w:r>
+        <w:t xml:space="preserve"> </w:t>
+      </w:r>
+    </w:p>
+    <w:p>
+      <w:pPr>
+        <w:pStyle w:val="SemEspaamento"/>
+      </w:pPr>
+    </w:p>
+    <w:p>
+      <w:pPr>
+        <w:pStyle w:val="SemEspaamento"/>
+      </w:pPr>
+      <w:r>
+        <w:rPr>
+          <w:b/>
+          <w:bCs/>
+        </w:rPr>
+        <w:t>8º Slide:</w:t>
+      </w:r>
+      <w:r>
+        <w:t xml:space="preserve"> Organização Interna</w:t>
+      </w:r>
+    </w:p>
+    <w:p>
+      <w:pPr>
+        <w:pStyle w:val="SemEspaamento"/>
+      </w:pPr>
+      <w:r>
+        <w:t xml:space="preserve">Yuri </w:t>
+      </w:r>
+    </w:p>
+    <w:p>
+      <w:pPr>
+        <w:pStyle w:val="SemEspaamento"/>
+      </w:pPr>
+    </w:p>
+    <w:p>
+      <w:pPr>
+        <w:pStyle w:val="SemEspaamento"/>
+      </w:pPr>
+      <w:r>
+        <w:t xml:space="preserve">O nosso grupo se organizava da seguinte forma: </w:t>
+      </w:r>
+    </w:p>
+    <w:p>
+      <w:pPr>
+        <w:pStyle w:val="SemEspaamento"/>
+        <w:numPr>
+          <w:ilvl w:val="0"/>
+          <w:numId w:val="1"/>
+        </w:numPr>
+      </w:pPr>
+      <w:r>
+        <w:t>Daily Meetings</w:t>
+      </w:r>
+    </w:p>
+    <w:p>
+      <w:pPr>
+        <w:pStyle w:val="SemEspaamento"/>
+        <w:numPr>
+          <w:ilvl w:val="0"/>
+          <w:numId w:val="1"/>
+        </w:numPr>
+      </w:pPr>
+      <w:proofErr w:type="spellStart"/>
+      <w:r>
+        <w:t>Planner</w:t>
+      </w:r>
+      <w:proofErr w:type="spellEnd"/>
+      <w:r>
+        <w:t xml:space="preserve"> (reforçar que tem um print dessa tela no slide)</w:t>
+      </w:r>
+    </w:p>
+    <w:p>
+      <w:pPr>
+        <w:pStyle w:val="SemEspaamento"/>
+        <w:numPr>
+          <w:ilvl w:val="0"/>
+          <w:numId w:val="1"/>
+        </w:numPr>
+      </w:pPr>
+      <w:r>
+        <w:t>Reuniões presenciais e a distância</w:t>
+      </w:r>
+    </w:p>
+    <w:p>
+      <w:pPr>
+        <w:pStyle w:val="SemEspaamento"/>
+        <w:numPr>
+          <w:ilvl w:val="0"/>
+          <w:numId w:val="1"/>
+        </w:numPr>
+      </w:pPr>
+      <w:r>
+        <w:t>Chats</w:t>
+      </w:r>
+    </w:p>
+    <w:p>
+      <w:pPr>
+        <w:pStyle w:val="SemEspaamento"/>
+        <w:numPr>
+          <w:ilvl w:val="0"/>
+          <w:numId w:val="1"/>
+        </w:numPr>
+      </w:pPr>
+      <w:r>
+        <w:t>GitHub</w:t>
+      </w:r>
+      <w:r>
+        <w:t xml:space="preserve"> </w:t>
+      </w:r>
+      <w:r>
+        <w:t>(reforçar que tem um print dessa tela no slide)</w:t>
+      </w:r>
+    </w:p>
+    <w:p>
+      <w:pPr>
+        <w:pStyle w:val="SemEspaamento"/>
+        <w:rPr>
+          <w:u w:val="single"/>
+        </w:rPr>
+      </w:pPr>
+    </w:p>
+    <w:p>
+      <w:pPr>
+        <w:pStyle w:val="SemEspaamento"/>
+      </w:pPr>
+    </w:p>
+    <w:p>
+      <w:pPr>
+        <w:pStyle w:val="SemEspaamento"/>
+        <w:pBdr>
+          <w:top w:val="single" w:sz="4" w:space="1" w:color="auto"/>
+          <w:left w:val="single" w:sz="4" w:space="4" w:color="auto"/>
+          <w:bottom w:val="single" w:sz="4" w:space="1" w:color="auto"/>
+          <w:right w:val="single" w:sz="4" w:space="4" w:color="auto"/>
+        </w:pBdr>
+        <w:shd w:val="clear" w:color="auto" w:fill="D9D9D9" w:themeFill="background1" w:themeFillShade="D9"/>
+        <w:jc w:val="center"/>
+      </w:pPr>
+      <w:r>
+        <w:t>BLOCO Inovação</w:t>
+      </w:r>
+    </w:p>
+    <w:p>
+      <w:pPr>
+        <w:pStyle w:val="SemEspaamento"/>
+      </w:pPr>
+    </w:p>
+    <w:p>
+      <w:pPr>
+        <w:pStyle w:val="SemEspaamento"/>
+        <w:rPr>
+          <w:b/>
+          <w:bCs/>
+        </w:rPr>
+      </w:pPr>
+      <w:r>
+        <w:rPr>
+          <w:b/>
+          <w:bCs/>
+        </w:rPr>
+        <w:t xml:space="preserve">Slide 9 </w:t>
+      </w:r>
+    </w:p>
+    <w:p>
+      <w:pPr>
+        <w:pStyle w:val="SemEspaamento"/>
+      </w:pPr>
+      <w:r>
+        <w:rPr>
+          <w:b/>
+          <w:bCs/>
+        </w:rPr>
+        <w:t>Slide 10:</w:t>
+      </w:r>
+      <w:r>
+        <w:t xml:space="preserve"> Inovação </w:t>
+      </w:r>
+    </w:p>
+    <w:p>
+      <w:pPr>
+        <w:pStyle w:val="SemEspaamento"/>
+      </w:pPr>
+      <w:r>
+        <w:t xml:space="preserve">Léo </w:t>
+      </w:r>
+    </w:p>
+    <w:p>
+      <w:pPr>
+        <w:pStyle w:val="SemEspaamento"/>
+      </w:pPr>
+    </w:p>
+    <w:p>
+      <w:pPr>
+        <w:pStyle w:val="SemEspaamento"/>
+        <w:pBdr>
+          <w:top w:val="single" w:sz="4" w:space="1" w:color="auto"/>
+          <w:left w:val="single" w:sz="4" w:space="4" w:color="auto"/>
+          <w:bottom w:val="single" w:sz="4" w:space="1" w:color="auto"/>
+          <w:right w:val="single" w:sz="4" w:space="4" w:color="auto"/>
+        </w:pBdr>
+        <w:shd w:val="clear" w:color="auto" w:fill="D9D9D9" w:themeFill="background1" w:themeFillShade="D9"/>
+        <w:jc w:val="center"/>
+      </w:pPr>
+      <w:r>
+        <w:rPr>
+          <w:lang w:val="en-US"/>
+        </w:rPr>
+        <w:t xml:space="preserve">BLOCO </w:t>
+      </w:r>
+      <w:r>
+        <w:rPr>
+          <w:lang w:val="en-US"/>
+        </w:rPr>
+        <w:t>Ferramentas de Negócio</w:t>
+      </w:r>
+    </w:p>
+    <w:p>
+      <w:pPr>
+        <w:pStyle w:val="SemEspaamento"/>
+      </w:pPr>
+    </w:p>
+    <w:p>
+      <w:pPr>
+        <w:pStyle w:val="SemEspaamento"/>
+        <w:rPr>
+          <w:b/>
+          <w:bCs/>
+        </w:rPr>
+      </w:pPr>
+      <w:r>
+        <w:rPr>
+          <w:b/>
+          <w:bCs/>
+        </w:rPr>
+        <w:t xml:space="preserve">Slide </w:t>
+      </w:r>
+      <w:r>
+        <w:rPr>
+          <w:b/>
+          <w:bCs/>
+        </w:rPr>
+        <w:t xml:space="preserve">11 </w:t>
+      </w:r>
+    </w:p>
+    <w:p>
+      <w:pPr>
+        <w:pStyle w:val="SemEspaamento"/>
+      </w:pPr>
+      <w:r>
+        <w:rPr>
+          <w:b/>
+          <w:bCs/>
+        </w:rPr>
+        <w:t>Slide 1</w:t>
+      </w:r>
+      <w:r>
+        <w:rPr>
+          <w:b/>
+          <w:bCs/>
+        </w:rPr>
+        <w:t>2</w:t>
+      </w:r>
+      <w:r>
+        <w:rPr>
+          <w:b/>
+          <w:bCs/>
+        </w:rPr>
+        <w:t>:</w:t>
+      </w:r>
+      <w:r>
+        <w:t xml:space="preserve"> </w:t>
+      </w:r>
+      <w:r>
+        <w:t>Canvas</w:t>
+      </w:r>
+    </w:p>
+    <w:p>
+      <w:pPr>
+        <w:pStyle w:val="SemEspaamento"/>
+      </w:pPr>
+      <w:r>
+        <w:t xml:space="preserve">Fabi </w:t>
+      </w:r>
+    </w:p>
+    <w:p>
+      <w:pPr>
+        <w:pStyle w:val="SemEspaamento"/>
+      </w:pPr>
+      <w:r>
+        <w:rPr>
+          <w:noProof/>
+        </w:rPr>
+        <w:drawing>
+          <wp:anchor distT="0" distB="0" distL="114300" distR="114300" simplePos="0" relativeHeight="251660288" behindDoc="0" locked="0" layoutInCell="1" allowOverlap="1" wp14:anchorId="7FB62A8B" wp14:editId="207B61AE">
+            <wp:simplePos x="0" y="0"/>
+            <wp:positionH relativeFrom="column">
+              <wp:posOffset>1453465</wp:posOffset>
+            </wp:positionH>
+            <wp:positionV relativeFrom="paragraph">
+              <wp:posOffset>721735</wp:posOffset>
+            </wp:positionV>
+            <wp:extent cx="2763520" cy="1526400"/>
+            <wp:effectExtent l="0" t="0" r="0" b="0"/>
+            <wp:wrapNone/>
+            <wp:docPr id="3" name="Imagem 3"/>
+            <wp:cNvGraphicFramePr>
+              <a:graphicFrameLocks xmlns:a="http://schemas.openxmlformats.org/drawingml/2006/main" noChangeAspect="1"/>
+            </wp:cNvGraphicFramePr>
+            <a:graphic xmlns:a="http://schemas.openxmlformats.org/drawingml/2006/main">
+              <a:graphicData uri="http://schemas.openxmlformats.org/drawingml/2006/picture">
+                <pic:pic xmlns:pic="http://schemas.openxmlformats.org/drawingml/2006/picture">
+                  <pic:nvPicPr>
+                    <pic:cNvPr id="1" name=""/>
+                    <pic:cNvPicPr/>
+                  </pic:nvPicPr>
+                  <pic:blipFill rotWithShape="1">
+                    <a:blip r:embed="rId14">
+                      <a:extLst>
+                        <a:ext uri="{28A0092B-C50C-407E-A947-70E740481C1C}">
+                          <a14:useLocalDpi xmlns:a14="http://schemas.microsoft.com/office/drawing/2010/main" val="0"/>
+                        </a:ext>
+                      </a:extLst>
+                    </a:blip>
+                    <a:srcRect l="40266" t="17652" r="40265" b="63221"/>
+                    <a:stretch/>
+                  </pic:blipFill>
+                  <pic:spPr bwMode="auto">
+                    <a:xfrm>
+                      <a:off x="0" y="0"/>
+                      <a:ext cx="2763520" cy="1526400"/>
+                    </a:xfrm>
+                    <a:prstGeom prst="rect">
+                      <a:avLst/>
+                    </a:prstGeom>
+                    <a:ln>
+                      <a:noFill/>
+                    </a:ln>
+                    <a:extLst>
+                      <a:ext uri="{53640926-AAD7-44D8-BBD7-CCE9431645EC}">
+                        <a14:shadowObscured xmlns:a14="http://schemas.microsoft.com/office/drawing/2010/main"/>
+                      </a:ext>
+                    </a:extLst>
+                  </pic:spPr>
+                </pic:pic>
+              </a:graphicData>
+            </a:graphic>
+            <wp14:sizeRelH relativeFrom="page">
+              <wp14:pctWidth>0</wp14:pctWidth>
+            </wp14:sizeRelH>
+            <wp14:sizeRelV relativeFrom="page">
+              <wp14:pctHeight>0</wp14:pctHeight>
+            </wp14:sizeRelV>
+          </wp:anchor>
+        </w:drawing>
+      </w:r>
+      <w:r>
+        <w:t xml:space="preserve">Trata-se de uma </w:t>
+      </w:r>
+      <w:r>
+        <w:t>eficaz ferramenta</w:t>
+      </w:r>
+      <w:r>
+        <w:t>, dividida pelos campos do</w:t>
+      </w:r>
+      <w:r>
+        <w:t xml:space="preserve"> negócio </w:t>
+      </w:r>
+      <w:r>
+        <w:t>e ajuda a definir como a empresa</w:t>
+      </w:r>
+      <w:r>
+        <w:t xml:space="preserve"> </w:t>
+      </w:r>
+      <w:r>
+        <w:t xml:space="preserve">irá atuar nas diferentes </w:t>
+      </w:r>
+      <w:r>
+        <w:t>áreas</w:t>
+      </w:r>
+      <w:r>
+        <w:t xml:space="preserve"> que a compõem. Destaco aqui a proposta de valor da nossa ideia: Que trará uma Facilidade de acompanhamento do processo, conveniência e de modo indireto Encoraja o investimento em </w:t>
+      </w:r>
+      <w:proofErr w:type="spellStart"/>
+      <w:r>
+        <w:t>critptomoedas</w:t>
+      </w:r>
+      <w:proofErr w:type="spellEnd"/>
+      <w:r>
+        <w:t xml:space="preserve">... </w:t>
+      </w:r>
+    </w:p>
+    <w:p/>
+    <w:p/>
+    <w:p/>
+    <w:p/>
+    <w:p/>
+    <w:p/>
+    <w:p>
+      <w:pPr>
+        <w:pStyle w:val="SemEspaamento"/>
+        <w:rPr>
+          <w:b/>
+          <w:bCs/>
+        </w:rPr>
+      </w:pPr>
+    </w:p>
+    <w:p>
+      <w:pPr>
+        <w:pStyle w:val="SemEspaamento"/>
+      </w:pPr>
+      <w:r>
+        <w:rPr>
+          <w:b/>
+          <w:bCs/>
+        </w:rPr>
+        <w:t xml:space="preserve">Slide </w:t>
+      </w:r>
+      <w:r>
+        <w:rPr>
+          <w:b/>
+          <w:bCs/>
+        </w:rPr>
+        <w:t>1</w:t>
+      </w:r>
+      <w:r>
+        <w:rPr>
+          <w:b/>
+          <w:bCs/>
+        </w:rPr>
+        <w:t>3</w:t>
+      </w:r>
+      <w:r>
+        <w:rPr>
+          <w:b/>
+          <w:bCs/>
+        </w:rPr>
+        <w:t>:</w:t>
+      </w:r>
+      <w:r>
+        <w:t xml:space="preserve"> </w:t>
+      </w:r>
+      <w:proofErr w:type="spellStart"/>
+      <w:r>
+        <w:t>Protopersona</w:t>
+      </w:r>
+      <w:proofErr w:type="spellEnd"/>
+      <w:r>
+        <w:t xml:space="preserve"> e </w:t>
+      </w:r>
+      <w:proofErr w:type="spellStart"/>
+      <w:r>
+        <w:t>User</w:t>
+      </w:r>
+      <w:proofErr w:type="spellEnd"/>
+      <w:r>
+        <w:t xml:space="preserve"> </w:t>
+      </w:r>
+      <w:proofErr w:type="spellStart"/>
+      <w:r>
+        <w:t>Story</w:t>
+      </w:r>
+      <w:proofErr w:type="spellEnd"/>
+    </w:p>
+    <w:p>
+      <w:pPr>
+        <w:pStyle w:val="SemEspaamento"/>
+      </w:pPr>
+      <w:proofErr w:type="spellStart"/>
+      <w:r>
+        <w:t>Naty</w:t>
+      </w:r>
+      <w:proofErr w:type="spellEnd"/>
+      <w:r>
+        <w:t xml:space="preserve"> e </w:t>
+      </w:r>
+      <w:proofErr w:type="spellStart"/>
+      <w:r>
+        <w:t>Sutto</w:t>
+      </w:r>
+      <w:proofErr w:type="spellEnd"/>
+      <w:r>
+        <w:t xml:space="preserve"> </w:t>
+      </w:r>
+    </w:p>
+    <w:p>
+      <w:pPr>
+        <w:pStyle w:val="SemEspaamento"/>
+      </w:pPr>
+    </w:p>
+    <w:p>
+      <w:pPr>
+        <w:pStyle w:val="SemEspaamento"/>
+      </w:pPr>
+      <w:r>
+        <w:rPr>
+          <w:b/>
+          <w:bCs/>
+        </w:rPr>
+        <w:t xml:space="preserve">Slide </w:t>
+      </w:r>
+      <w:r>
+        <w:rPr>
+          <w:b/>
+          <w:bCs/>
+        </w:rPr>
+        <w:t>1</w:t>
+      </w:r>
+      <w:r>
+        <w:rPr>
+          <w:b/>
+          <w:bCs/>
+        </w:rPr>
+        <w:t>4</w:t>
+      </w:r>
+      <w:r>
+        <w:rPr>
+          <w:b/>
+          <w:bCs/>
+        </w:rPr>
+        <w:t>:</w:t>
+      </w:r>
+      <w:r>
+        <w:t xml:space="preserve"> </w:t>
+      </w:r>
+      <w:r>
+        <w:t xml:space="preserve">Desenho de solução </w:t>
+      </w:r>
+    </w:p>
+    <w:p>
+      <w:pPr>
+        <w:pStyle w:val="SemEspaamento"/>
+      </w:pPr>
+      <w:r>
+        <w:t xml:space="preserve">Léo </w:t>
+      </w:r>
+    </w:p>
+    <w:p>
+      <w:pPr>
+        <w:pStyle w:val="SemEspaamento"/>
+      </w:pPr>
+    </w:p>
+    <w:p>
+      <w:pPr>
+        <w:pStyle w:val="SemEspaamento"/>
+        <w:rPr>
+          <w:b/>
+          <w:bCs/>
+        </w:rPr>
+      </w:pPr>
+    </w:p>
+    <w:p>
+      <w:pPr>
+        <w:pStyle w:val="SemEspaamento"/>
+        <w:rPr>
+          <w:b/>
+          <w:bCs/>
+        </w:rPr>
+      </w:pPr>
+    </w:p>
+    <w:p>
+      <w:pPr>
+        <w:pStyle w:val="SemEspaamento"/>
+        <w:rPr>
+          <w:b/>
+          <w:bCs/>
+        </w:rPr>
+      </w:pPr>
+    </w:p>
+    <w:p>
+      <w:pPr>
+        <w:pStyle w:val="SemEspaamento"/>
+        <w:rPr>
+          <w:b/>
+          <w:bCs/>
+        </w:rPr>
+      </w:pPr>
+    </w:p>
+    <w:p>
+      <w:pPr>
+        <w:pStyle w:val="SemEspaamento"/>
+        <w:rPr>
+          <w:b/>
+          <w:bCs/>
+        </w:rPr>
+      </w:pPr>
+    </w:p>
+    <w:p>
+      <w:pPr>
+        <w:pStyle w:val="SemEspaamento"/>
+        <w:rPr>
+          <w:b/>
+          <w:bCs/>
+        </w:rPr>
+      </w:pPr>
+    </w:p>
+    <w:p>
+      <w:pPr>
+        <w:pStyle w:val="SemEspaamento"/>
+        <w:rPr>
+          <w:b/>
+          <w:bCs/>
+        </w:rPr>
+      </w:pPr>
+    </w:p>
+    <w:p>
+      <w:pPr>
+        <w:pStyle w:val="SemEspaamento"/>
+        <w:rPr>
+          <w:b/>
+          <w:bCs/>
+        </w:rPr>
+      </w:pPr>
+    </w:p>
+    <w:p>
+      <w:pPr>
+        <w:pStyle w:val="SemEspaamento"/>
+      </w:pPr>
+      <w:r>
+        <w:rPr>
+          <w:b/>
+          <w:bCs/>
+        </w:rPr>
+        <w:lastRenderedPageBreak/>
+        <w:t xml:space="preserve">Slide </w:t>
+      </w:r>
+      <w:r>
+        <w:rPr>
+          <w:b/>
+          <w:bCs/>
+        </w:rPr>
+        <w:t>1</w:t>
+      </w:r>
+      <w:r>
+        <w:rPr>
+          <w:b/>
+          <w:bCs/>
+        </w:rPr>
+        <w:t>5:</w:t>
+      </w:r>
+      <w:r>
+        <w:t xml:space="preserve"> LLD </w:t>
+      </w:r>
+    </w:p>
+    <w:p>
+      <w:pPr>
+        <w:pStyle w:val="SemEspaamento"/>
+      </w:pPr>
+      <w:r>
+        <w:t xml:space="preserve">Yuri </w:t>
+      </w:r>
+    </w:p>
+    <w:p>
+      <w:pPr>
+        <w:pStyle w:val="SemEspaamento"/>
+      </w:pPr>
+    </w:p>
+    <w:p>
+      <w:pPr>
+        <w:pStyle w:val="SemEspaamento"/>
+      </w:pPr>
+      <w:r>
+        <w:rPr>
+          <w:noProof/>
+        </w:rPr>
+        <w:drawing>
+          <wp:inline distT="0" distB="0" distL="0" distR="0" wp14:anchorId="68D46DF4" wp14:editId="57AB2254">
+            <wp:extent cx="5262835" cy="2531745"/>
+            <wp:effectExtent l="0" t="0" r="0" b="1905"/>
+            <wp:docPr id="4" name="Imagem 4"/>
+            <wp:cNvGraphicFramePr>
+              <a:graphicFrameLocks xmlns:a="http://schemas.openxmlformats.org/drawingml/2006/main" noChangeAspect="1"/>
+            </wp:cNvGraphicFramePr>
+            <a:graphic xmlns:a="http://schemas.openxmlformats.org/drawingml/2006/main">
+              <a:graphicData uri="http://schemas.openxmlformats.org/drawingml/2006/picture">
+                <pic:pic xmlns:pic="http://schemas.openxmlformats.org/drawingml/2006/picture">
+                  <pic:nvPicPr>
+                    <pic:cNvPr id="1" name=""/>
+                    <pic:cNvPicPr/>
+                  </pic:nvPicPr>
+                  <pic:blipFill rotWithShape="1">
+                    <a:blip r:embed="rId15"/>
+                    <a:srcRect l="2534" t="16601"/>
+                    <a:stretch/>
+                  </pic:blipFill>
+                  <pic:spPr bwMode="auto">
+                    <a:xfrm>
+                      <a:off x="0" y="0"/>
+                      <a:ext cx="5263230" cy="2531935"/>
+                    </a:xfrm>
+                    <a:prstGeom prst="rect">
+                      <a:avLst/>
+                    </a:prstGeom>
+                    <a:ln>
+                      <a:noFill/>
+                    </a:ln>
+                    <a:extLst>
+                      <a:ext uri="{53640926-AAD7-44D8-BBD7-CCE9431645EC}">
+                        <a14:shadowObscured xmlns:a14="http://schemas.microsoft.com/office/drawing/2010/main"/>
+                      </a:ext>
+                    </a:extLst>
+                  </pic:spPr>
+                </pic:pic>
+              </a:graphicData>
+            </a:graphic>
+          </wp:inline>
+        </w:drawing>
+      </w:r>
+    </w:p>
+    <w:p>
+      <w:pPr>
+        <w:pStyle w:val="SemEspaamento"/>
+      </w:pPr>
+    </w:p>
+    <w:p>
+      <w:pPr>
+        <w:pStyle w:val="SemEspaamento"/>
+      </w:pPr>
+      <w:r>
+        <w:t xml:space="preserve">Aqui nos retratamos como a nossa solução atuará de modo mais técnico. </w:t>
+      </w:r>
+    </w:p>
+    <w:p>
+      <w:pPr>
+        <w:pStyle w:val="SemEspaamento"/>
+      </w:pPr>
+      <w:r>
+        <w:t xml:space="preserve">A nossa ferramenta é compatível com sistema operacional Linux e Windows </w:t>
+      </w:r>
+    </w:p>
+    <w:p>
+      <w:pPr>
+        <w:pStyle w:val="SemEspaamento"/>
+      </w:pPr>
+    </w:p>
+    <w:p>
+      <w:pPr>
+        <w:pStyle w:val="SemEspaamento"/>
+      </w:pPr>
+      <w:r>
+        <w:t xml:space="preserve">O cliente, a partir de um arquivo construído na linguagem de programação </w:t>
+      </w:r>
+      <w:proofErr w:type="spellStart"/>
+      <w:r>
+        <w:t>java</w:t>
+      </w:r>
+      <w:proofErr w:type="spellEnd"/>
+      <w:r>
+        <w:t xml:space="preserve">, já terá a sua máquina monitorada. Aqui utilizamos várias bibliotecas, as principais são: </w:t>
+      </w:r>
+      <w:proofErr w:type="spellStart"/>
+      <w:r>
+        <w:t>Oshi</w:t>
+      </w:r>
+      <w:proofErr w:type="spellEnd"/>
+      <w:r>
+        <w:t xml:space="preserve"> e </w:t>
+      </w:r>
+      <w:proofErr w:type="spellStart"/>
+      <w:r>
+        <w:t>JSensors</w:t>
+      </w:r>
+      <w:proofErr w:type="spellEnd"/>
+      <w:r>
+        <w:t xml:space="preserve"> </w:t>
+      </w:r>
+    </w:p>
+    <w:p>
+      <w:pPr>
+        <w:pStyle w:val="SemEspaamento"/>
+      </w:pPr>
+    </w:p>
+    <w:p>
+      <w:pPr>
+        <w:pStyle w:val="SemEspaamento"/>
+      </w:pPr>
+      <w:r>
+        <w:t xml:space="preserve">Uma vez com internet os dados serão armazenados no BD do </w:t>
+      </w:r>
+      <w:proofErr w:type="spellStart"/>
+      <w:r>
+        <w:t>azure</w:t>
+      </w:r>
+      <w:proofErr w:type="spellEnd"/>
+      <w:r>
+        <w:t xml:space="preserve"> </w:t>
+      </w:r>
+    </w:p>
+    <w:p>
+      <w:pPr>
+        <w:pStyle w:val="SemEspaamento"/>
+      </w:pPr>
+    </w:p>
+    <w:p>
+      <w:pPr>
+        <w:pStyle w:val="SemEspaamento"/>
+      </w:pPr>
+      <w:r>
+        <w:t>Para a construção do nosso site utilizamos do front-</w:t>
+      </w:r>
+      <w:proofErr w:type="spellStart"/>
+      <w:r>
+        <w:t>end</w:t>
+      </w:r>
+      <w:proofErr w:type="spellEnd"/>
+      <w:r>
+        <w:t xml:space="preserve"> (</w:t>
+      </w:r>
+      <w:proofErr w:type="spellStart"/>
+      <w:r>
+        <w:t>html,css</w:t>
+      </w:r>
+      <w:proofErr w:type="spellEnd"/>
+      <w:r>
+        <w:t xml:space="preserve">, </w:t>
+      </w:r>
+      <w:proofErr w:type="spellStart"/>
+      <w:r>
+        <w:t>bootstrap</w:t>
+      </w:r>
+      <w:proofErr w:type="spellEnd"/>
+      <w:r>
+        <w:t xml:space="preserve"> e </w:t>
+      </w:r>
+      <w:proofErr w:type="spellStart"/>
+      <w:r>
+        <w:t>js</w:t>
+      </w:r>
+      <w:proofErr w:type="spellEnd"/>
+      <w:r>
+        <w:t xml:space="preserve">)e para subi-lo na rede utilizamos node que é um framework do </w:t>
+      </w:r>
+      <w:proofErr w:type="spellStart"/>
+      <w:r>
+        <w:t>javascript</w:t>
+      </w:r>
+      <w:proofErr w:type="spellEnd"/>
+      <w:r>
+        <w:t xml:space="preserve"> </w:t>
+      </w:r>
+    </w:p>
+    <w:p>
+      <w:pPr>
+        <w:pStyle w:val="SemEspaamento"/>
+      </w:pPr>
+    </w:p>
+    <w:p>
+      <w:pPr>
+        <w:pStyle w:val="SemEspaamento"/>
+      </w:pPr>
+      <w:r>
+        <w:t xml:space="preserve">Mediante a dashboard do nosso site o cliente visualizará os gráficos, mas sem internet também será possível visualizar localmente. </w:t>
+      </w:r>
+    </w:p>
+    <w:p>
+      <w:pPr>
+        <w:pStyle w:val="SemEspaamento"/>
+      </w:pPr>
+    </w:p>
+    <w:p>
+      <w:pPr>
+        <w:pStyle w:val="SemEspaamento"/>
+      </w:pPr>
+      <w:r>
+        <w:t xml:space="preserve">Para suporte e comunicação, implementamos ferramentas de </w:t>
+      </w:r>
+      <w:proofErr w:type="spellStart"/>
+      <w:r>
+        <w:t>twilio</w:t>
+      </w:r>
+      <w:proofErr w:type="spellEnd"/>
+      <w:r>
+        <w:t xml:space="preserve">, </w:t>
+      </w:r>
+      <w:proofErr w:type="spellStart"/>
+      <w:r>
+        <w:t>telegram</w:t>
+      </w:r>
+      <w:proofErr w:type="spellEnd"/>
+      <w:r>
+        <w:t xml:space="preserve"> e </w:t>
+      </w:r>
+      <w:proofErr w:type="spellStart"/>
+      <w:r>
+        <w:t>zendesk</w:t>
+      </w:r>
+      <w:proofErr w:type="spellEnd"/>
+      <w:r>
+        <w:t xml:space="preserve"> que confere suporte. </w:t>
+      </w:r>
+    </w:p>
+    <w:p>
+      <w:pPr>
+        <w:pStyle w:val="SemEspaamento"/>
+      </w:pPr>
+    </w:p>
+    <w:p>
+      <w:pPr>
+        <w:pStyle w:val="SemEspaamento"/>
+      </w:pPr>
+      <w:r>
+        <w:rPr>
+          <w:b/>
+          <w:bCs/>
+        </w:rPr>
+        <w:t xml:space="preserve">Slide </w:t>
+      </w:r>
+      <w:r>
+        <w:rPr>
+          <w:b/>
+          <w:bCs/>
+        </w:rPr>
+        <w:t>1</w:t>
+      </w:r>
+      <w:r>
+        <w:rPr>
+          <w:b/>
+          <w:bCs/>
+        </w:rPr>
+        <w:t>6</w:t>
+      </w:r>
+      <w:r>
+        <w:rPr>
+          <w:b/>
+          <w:bCs/>
+        </w:rPr>
+        <w:t>:</w:t>
+      </w:r>
+      <w:r>
+        <w:t xml:space="preserve"> </w:t>
+      </w:r>
+      <w:r>
+        <w:t>Diagrama de Sequência</w:t>
+      </w:r>
+      <w:r>
+        <w:t xml:space="preserve"> </w:t>
+      </w:r>
+    </w:p>
+    <w:p>
+      <w:pPr>
+        <w:pStyle w:val="SemEspaamento"/>
+      </w:pPr>
+      <w:r>
+        <w:t xml:space="preserve">Fabi </w:t>
+      </w:r>
+    </w:p>
+    <w:p>
+      <w:pPr>
+        <w:pStyle w:val="SemEspaamento"/>
+      </w:pPr>
+    </w:p>
+    <w:p>
+      <w:pPr>
+        <w:pStyle w:val="SemEspaamento"/>
+      </w:pPr>
+      <w:r>
+        <w:t>Pensando em como procederá a sequência das ações para a captação dos dados, realizamos este diagrama de sequência que começa com a ação do cliente que acessa a página front-</w:t>
+      </w:r>
+      <w:proofErr w:type="spellStart"/>
+      <w:r>
+        <w:t>end</w:t>
+      </w:r>
+      <w:proofErr w:type="spellEnd"/>
+      <w:r>
+        <w:t xml:space="preserve"> do nosso sistema </w:t>
+      </w:r>
+      <w:r>
+        <w:t xml:space="preserve">que vai para o </w:t>
+      </w:r>
+      <w:proofErr w:type="spellStart"/>
+      <w:r>
+        <w:t>back-end</w:t>
+      </w:r>
+      <w:proofErr w:type="spellEnd"/>
+      <w:r>
+        <w:t xml:space="preserve"> e que finaliza no banco de dados que retorna para o cliente as aplicações. </w:t>
+      </w:r>
+    </w:p>
+    <w:p>
+      <w:pPr>
+        <w:pStyle w:val="SemEspaamento"/>
+      </w:pPr>
+    </w:p>
+    <w:p>
+      <w:pPr>
+        <w:pStyle w:val="SemEspaamento"/>
+      </w:pPr>
+    </w:p>
+    <w:p>
+      <w:pPr>
+        <w:pStyle w:val="SemEspaamento"/>
+      </w:pPr>
+      <w:r>
+        <w:rPr>
+          <w:b/>
+          <w:bCs/>
+        </w:rPr>
+        <w:t xml:space="preserve">Slide </w:t>
+      </w:r>
+      <w:r>
+        <w:rPr>
+          <w:b/>
+          <w:bCs/>
+        </w:rPr>
+        <w:t>1</w:t>
+      </w:r>
+      <w:r>
+        <w:rPr>
+          <w:b/>
+          <w:bCs/>
+        </w:rPr>
+        <w:t>7</w:t>
+      </w:r>
+      <w:r>
+        <w:rPr>
+          <w:b/>
+          <w:bCs/>
+        </w:rPr>
+        <w:t>:</w:t>
+      </w:r>
+      <w:r>
+        <w:t xml:space="preserve"> </w:t>
+      </w:r>
+      <w:r>
+        <w:t xml:space="preserve">BD modelo lógico </w:t>
+      </w:r>
+    </w:p>
+    <w:p>
+      <w:pPr>
+        <w:pStyle w:val="SemEspaamento"/>
+      </w:pPr>
+      <w:proofErr w:type="spellStart"/>
+      <w:r>
+        <w:t>Sutto</w:t>
+      </w:r>
+      <w:proofErr w:type="spellEnd"/>
+    </w:p>
+    <w:p>
+      <w:pPr>
+        <w:pStyle w:val="SemEspaamento"/>
+      </w:pPr>
+    </w:p>
+    <w:p>
+      <w:pPr>
+        <w:pStyle w:val="SemEspaamento"/>
+      </w:pPr>
+      <w:r>
+        <w:t xml:space="preserve"> </w:t>
+      </w:r>
+    </w:p>
+    <w:p>
+      <w:pPr>
+        <w:pStyle w:val="SemEspaamento"/>
+      </w:pPr>
+      <w:r>
+        <w:rPr>
+          <w:b/>
+          <w:bCs/>
+        </w:rPr>
+        <w:t xml:space="preserve">Slide </w:t>
+      </w:r>
+      <w:r>
+        <w:rPr>
+          <w:b/>
+          <w:bCs/>
+        </w:rPr>
+        <w:t>1</w:t>
+      </w:r>
+      <w:r>
+        <w:rPr>
+          <w:b/>
+          <w:bCs/>
+        </w:rPr>
+        <w:t>8</w:t>
+      </w:r>
+      <w:r>
+        <w:rPr>
+          <w:b/>
+          <w:bCs/>
+        </w:rPr>
+        <w:t>:</w:t>
+      </w:r>
+      <w:r>
+        <w:t xml:space="preserve"> </w:t>
+      </w:r>
+      <w:r>
+        <w:t xml:space="preserve">Diagrama de Classes </w:t>
+      </w:r>
+    </w:p>
+    <w:p>
+      <w:pPr>
+        <w:pStyle w:val="SemEspaamento"/>
+      </w:pPr>
+      <w:r>
+        <w:t xml:space="preserve">Yuri </w:t>
+      </w:r>
+    </w:p>
+    <w:p>
+      <w:pPr>
+        <w:pStyle w:val="SemEspaamento"/>
+      </w:pPr>
+    </w:p>
+    <w:p>
+      <w:pPr>
+        <w:pStyle w:val="SemEspaamento"/>
+      </w:pPr>
+      <w:r>
+        <w:t xml:space="preserve">O diagrama de classes reflete a forma como nós iremos codificar o projeto. </w:t>
+      </w:r>
+    </w:p>
+    <w:p>
+      <w:pPr>
+        <w:pStyle w:val="SemEspaamento"/>
+      </w:pPr>
+      <w:r>
+        <w:t xml:space="preserve">Aqui nesta imagem temos todas as classes realizadas, aqui em cima destacamos a nossa classe principal: a Classe Main </w:t>
+      </w:r>
+    </w:p>
+    <w:p>
+      <w:pPr>
+        <w:pStyle w:val="SemEspaamento"/>
+      </w:pPr>
+    </w:p>
+    <w:p>
+      <w:pPr>
+        <w:pStyle w:val="SemEspaamento"/>
+      </w:pPr>
+    </w:p>
+    <w:p>
+      <w:pPr>
+        <w:pStyle w:val="SemEspaamento"/>
+      </w:pPr>
+    </w:p>
+    <w:p>
+      <w:pPr>
+        <w:pStyle w:val="SemEspaamento"/>
+      </w:pPr>
+    </w:p>
+    <w:p>
+      <w:pPr>
+        <w:pStyle w:val="SemEspaamento"/>
+        <w:pBdr>
+          <w:top w:val="single" w:sz="4" w:space="1" w:color="auto"/>
+          <w:left w:val="single" w:sz="4" w:space="4" w:color="auto"/>
+          <w:bottom w:val="single" w:sz="4" w:space="1" w:color="auto"/>
+          <w:right w:val="single" w:sz="4" w:space="4" w:color="auto"/>
+        </w:pBdr>
+        <w:shd w:val="clear" w:color="auto" w:fill="D9D9D9" w:themeFill="background1" w:themeFillShade="D9"/>
+        <w:jc w:val="center"/>
+      </w:pPr>
+      <w:r>
+        <w:rPr>
+          <w:b/>
+          <w:bCs/>
+        </w:rPr>
+        <w:lastRenderedPageBreak/>
+        <w:t>BLOCO Demonstração</w:t>
+      </w:r>
+    </w:p>
+    <w:p>
+      <w:pPr>
+        <w:pStyle w:val="SemEspaamento"/>
+        <w:rPr>
+          <w:b/>
+          <w:bCs/>
+        </w:rPr>
+      </w:pPr>
+    </w:p>
+    <w:p>
+      <w:pPr>
+        <w:pStyle w:val="SemEspaamento"/>
+      </w:pPr>
+      <w:r>
+        <w:rPr>
+          <w:b/>
+          <w:bCs/>
+        </w:rPr>
+        <w:t xml:space="preserve">Slide </w:t>
+      </w:r>
+      <w:r>
+        <w:rPr>
+          <w:b/>
+          <w:bCs/>
+        </w:rPr>
+        <w:t>1</w:t>
+      </w:r>
+      <w:r>
+        <w:rPr>
+          <w:b/>
+          <w:bCs/>
+        </w:rPr>
+        <w:t xml:space="preserve">9: </w:t>
+      </w:r>
+      <w:r>
+        <w:t xml:space="preserve">Informar ao público presente que podem ler o </w:t>
+      </w:r>
+      <w:proofErr w:type="spellStart"/>
+      <w:r>
+        <w:t>qrcode</w:t>
+      </w:r>
+      <w:proofErr w:type="spellEnd"/>
+      <w:r>
+        <w:t xml:space="preserve"> e abrir o site. </w:t>
+      </w:r>
+    </w:p>
+    <w:p>
+      <w:pPr>
+        <w:pStyle w:val="SemEspaamento"/>
+        <w:rPr>
+          <w:b/>
+          <w:bCs/>
+        </w:rPr>
+      </w:pPr>
+      <w:r>
+        <w:rPr>
+          <w:b/>
+          <w:bCs/>
+        </w:rPr>
+        <w:t>Slide 20</w:t>
+      </w:r>
+    </w:p>
+    <w:p>
+      <w:pPr>
+        <w:pStyle w:val="SemEspaamento"/>
+      </w:pPr>
+      <w:r>
+        <w:t xml:space="preserve">- </w:t>
+      </w:r>
+      <w:r>
+        <w:t xml:space="preserve"> </w:t>
+      </w:r>
+      <w:proofErr w:type="spellStart"/>
+      <w:r>
+        <w:t>One</w:t>
+      </w:r>
+      <w:proofErr w:type="spellEnd"/>
+      <w:r>
+        <w:t xml:space="preserve"> Page: </w:t>
+      </w:r>
+      <w:proofErr w:type="spellStart"/>
+      <w:r>
+        <w:t>Naty</w:t>
+      </w:r>
+      <w:proofErr w:type="spellEnd"/>
+      <w:r>
+        <w:t xml:space="preserve"> </w:t>
+      </w:r>
+    </w:p>
+    <w:p>
+      <w:pPr>
+        <w:pStyle w:val="SemEspaamento"/>
+      </w:pPr>
+      <w:r>
+        <w:t xml:space="preserve">-  </w:t>
+      </w:r>
+      <w:r>
+        <w:t>Cadastro/Login</w:t>
+      </w:r>
+      <w:r>
+        <w:t xml:space="preserve">: </w:t>
+      </w:r>
+      <w:r>
+        <w:t>Fabi</w:t>
+      </w:r>
+    </w:p>
+    <w:p>
+      <w:pPr>
+        <w:pStyle w:val="SemEspaamento"/>
+      </w:pPr>
+      <w:r>
+        <w:t xml:space="preserve">- Dashboard, gráficos, KPI e botão </w:t>
+      </w:r>
+      <w:proofErr w:type="spellStart"/>
+      <w:r>
+        <w:t>zendesk</w:t>
+      </w:r>
+      <w:proofErr w:type="spellEnd"/>
+      <w:r>
+        <w:t xml:space="preserve">: Yuri e </w:t>
+      </w:r>
+      <w:proofErr w:type="spellStart"/>
+      <w:r>
+        <w:t>Sutto</w:t>
+      </w:r>
+      <w:proofErr w:type="spellEnd"/>
+      <w:r>
+        <w:t xml:space="preserve"> </w:t>
+      </w:r>
+      <w:r>
+        <w:t xml:space="preserve"> </w:t>
+      </w:r>
+    </w:p>
+    <w:p>
+      <w:pPr>
+        <w:pStyle w:val="SemEspaamento"/>
+      </w:pPr>
+    </w:p>
+    <w:p>
+      <w:pPr>
+        <w:pStyle w:val="SemEspaamento"/>
+        <w:pBdr>
+          <w:top w:val="single" w:sz="4" w:space="1" w:color="auto"/>
+          <w:left w:val="single" w:sz="4" w:space="4" w:color="auto"/>
+          <w:bottom w:val="single" w:sz="4" w:space="1" w:color="auto"/>
+          <w:right w:val="single" w:sz="4" w:space="4" w:color="auto"/>
+        </w:pBdr>
+        <w:shd w:val="clear" w:color="auto" w:fill="D9D9D9" w:themeFill="background1" w:themeFillShade="D9"/>
+        <w:jc w:val="center"/>
+      </w:pPr>
+      <w:r>
+        <w:rPr>
+          <w:lang w:val="en-US"/>
+        </w:rPr>
+        <w:t xml:space="preserve">BLOCO </w:t>
+      </w:r>
+      <w:r>
+        <w:rPr>
+          <w:lang w:val="en-US"/>
+        </w:rPr>
+        <w:t xml:space="preserve">Script de </w:t>
+      </w:r>
+      <w:proofErr w:type="spellStart"/>
+      <w:r>
+        <w:rPr>
+          <w:lang w:val="en-US"/>
+        </w:rPr>
+        <w:t>instalação</w:t>
+      </w:r>
+      <w:proofErr w:type="spellEnd"/>
+    </w:p>
+    <w:p>
+      <w:pPr>
+        <w:pStyle w:val="SemEspaamento"/>
+      </w:pPr>
+    </w:p>
+    <w:p>
+      <w:pPr>
+        <w:pStyle w:val="SemEspaamento"/>
+        <w:rPr>
+          <w:b/>
+          <w:bCs/>
+        </w:rPr>
+      </w:pPr>
+      <w:r>
+        <w:rPr>
+          <w:b/>
+          <w:bCs/>
+        </w:rPr>
+        <w:t>Slide 2</w:t>
+      </w:r>
+      <w:r>
+        <w:rPr>
+          <w:b/>
+          <w:bCs/>
+        </w:rPr>
+        <w:t>1</w:t>
+      </w:r>
+    </w:p>
+    <w:p>
+      <w:pPr>
+        <w:pStyle w:val="SemEspaamento"/>
+      </w:pPr>
+      <w:r>
+        <w:rPr>
+          <w:b/>
+          <w:bCs/>
+        </w:rPr>
+        <w:t xml:space="preserve">Slide </w:t>
+      </w:r>
+      <w:r>
+        <w:rPr>
+          <w:b/>
+          <w:bCs/>
+        </w:rPr>
+        <w:t>22</w:t>
+      </w:r>
+      <w:r>
+        <w:rPr>
+          <w:b/>
+          <w:bCs/>
+        </w:rPr>
+        <w:t xml:space="preserve">: </w:t>
+      </w:r>
+      <w:r>
+        <w:t>Script de instalação</w:t>
+      </w:r>
+    </w:p>
+    <w:p>
+      <w:pPr>
+        <w:pStyle w:val="SemEspaamento"/>
+      </w:pPr>
+      <w:r>
+        <w:t xml:space="preserve">Fabi </w:t>
+      </w:r>
+    </w:p>
+    <w:p>
+      <w:pPr>
+        <w:pStyle w:val="SemEspaamento"/>
+      </w:pPr>
+    </w:p>
+    <w:p>
+      <w:pPr>
+        <w:pStyle w:val="SemEspaamento"/>
+      </w:pPr>
+      <w:r>
+        <w:t>Aqui, nós colocamos todos os comando</w:t>
+      </w:r>
+      <w:r>
+        <w:t>s</w:t>
+      </w:r>
+      <w:r>
+        <w:t xml:space="preserve"> que permitirão que a nossa aplicação rode em uma máquina Linux. </w:t>
+      </w:r>
+    </w:p>
+    <w:p>
+      <w:pPr>
+        <w:pStyle w:val="SemEspaamento"/>
+      </w:pPr>
+      <w:r>
+        <w:t xml:space="preserve"> </w:t>
+      </w:r>
+    </w:p>
+    <w:p>
+      <w:pPr>
+        <w:pStyle w:val="SemEspaamento"/>
+      </w:pPr>
+    </w:p>
+    <w:p>
+      <w:pPr>
+        <w:pStyle w:val="SemEspaamento"/>
+        <w:pBdr>
+          <w:top w:val="single" w:sz="4" w:space="1" w:color="auto"/>
+          <w:left w:val="single" w:sz="4" w:space="4" w:color="auto"/>
+          <w:bottom w:val="single" w:sz="4" w:space="1" w:color="auto"/>
+          <w:right w:val="single" w:sz="4" w:space="4" w:color="auto"/>
+        </w:pBdr>
+        <w:shd w:val="clear" w:color="auto" w:fill="D9D9D9" w:themeFill="background1" w:themeFillShade="D9"/>
+        <w:jc w:val="center"/>
+      </w:pPr>
+      <w:r>
+        <w:rPr>
+          <w:lang w:val="en-US"/>
+        </w:rPr>
+        <w:t xml:space="preserve">BLOCO </w:t>
+      </w:r>
+      <w:proofErr w:type="spellStart"/>
+      <w:r>
+        <w:rPr>
+          <w:lang w:val="en-US"/>
+        </w:rPr>
+        <w:t>Considerações</w:t>
+      </w:r>
+      <w:proofErr w:type="spellEnd"/>
+      <w:r>
+        <w:rPr>
+          <w:lang w:val="en-US"/>
+        </w:rPr>
+        <w:t xml:space="preserve"> </w:t>
+      </w:r>
+      <w:proofErr w:type="spellStart"/>
+      <w:r>
+        <w:rPr>
+          <w:lang w:val="en-US"/>
+        </w:rPr>
+        <w:t>Finais</w:t>
+      </w:r>
+      <w:proofErr w:type="spellEnd"/>
+    </w:p>
+    <w:p>
+      <w:pPr>
+        <w:pStyle w:val="SemEspaamento"/>
+      </w:pPr>
+    </w:p>
+    <w:p>
+      <w:pPr>
+        <w:pStyle w:val="SemEspaamento"/>
+        <w:rPr>
+          <w:b/>
+          <w:bCs/>
+        </w:rPr>
+      </w:pPr>
+      <w:r>
+        <w:rPr>
+          <w:b/>
+          <w:bCs/>
+        </w:rPr>
+        <w:t>Slide 2</w:t>
+      </w:r>
+      <w:r>
+        <w:rPr>
+          <w:b/>
+          <w:bCs/>
+        </w:rPr>
+        <w:t>3</w:t>
+      </w:r>
+    </w:p>
+    <w:p>
+      <w:pPr>
+        <w:pStyle w:val="SemEspaamento"/>
+      </w:pPr>
+      <w:r>
+        <w:rPr>
+          <w:b/>
+          <w:bCs/>
+        </w:rPr>
+        <w:t xml:space="preserve">Slide </w:t>
+      </w:r>
+      <w:r>
+        <w:rPr>
+          <w:b/>
+          <w:bCs/>
+        </w:rPr>
+        <w:t>2</w:t>
+      </w:r>
+      <w:r>
+        <w:rPr>
+          <w:b/>
+          <w:bCs/>
+        </w:rPr>
+        <w:t>4</w:t>
+      </w:r>
+      <w:r>
+        <w:rPr>
+          <w:b/>
+          <w:bCs/>
+        </w:rPr>
+        <w:t xml:space="preserve">: </w:t>
+      </w:r>
+      <w:r>
+        <w:t xml:space="preserve">Agradecimentos </w:t>
+      </w:r>
+    </w:p>
+    <w:p>
+      <w:pPr>
+        <w:pStyle w:val="SemEspaamento"/>
+      </w:pPr>
+      <w:proofErr w:type="spellStart"/>
+      <w:r>
+        <w:t>Sutto</w:t>
+      </w:r>
+      <w:proofErr w:type="spellEnd"/>
+      <w:r>
+        <w:t xml:space="preserve"> </w:t>
+      </w:r>
+    </w:p>
+    <w:p>
+      <w:pPr>
+        <w:pStyle w:val="SemEspaamento"/>
+        <w:rPr>
+          <w:b/>
+          <w:bCs/>
+        </w:rPr>
+      </w:pPr>
+    </w:p>
+    <w:p>
+      <w:pPr>
+        <w:pStyle w:val="SemEspaamento"/>
+      </w:pPr>
+    </w:p>
+    <w:p>
+      <w:pPr>
+        <w:pStyle w:val="SemEspaamento"/>
+        <w:rPr>
+          <w:b/>
+          <w:bCs/>
+        </w:rPr>
+      </w:pPr>
+      <w:r>
+        <w:rPr>
+          <w:b/>
+          <w:bCs/>
+        </w:rPr>
+        <w:t>Slide 2</w:t>
+      </w:r>
+      <w:r>
+        <w:rPr>
+          <w:b/>
+          <w:bCs/>
+        </w:rPr>
+        <w:t>5: Conclusão</w:t>
+      </w:r>
+    </w:p>
+    <w:p>
+      <w:pPr>
+        <w:pStyle w:val="SemEspaamento"/>
+      </w:pPr>
+      <w:r>
+        <w:rPr>
+          <w:b/>
+          <w:bCs/>
+        </w:rPr>
+        <w:t xml:space="preserve">Slide </w:t>
+      </w:r>
+      <w:r>
+        <w:rPr>
+          <w:b/>
+          <w:bCs/>
+        </w:rPr>
+        <w:t>2</w:t>
+      </w:r>
+      <w:r>
+        <w:rPr>
+          <w:b/>
+          <w:bCs/>
+        </w:rPr>
+        <w:t xml:space="preserve">6: Obrigado </w:t>
+      </w:r>
+    </w:p>
+    <w:p>
+      <w:pPr>
+        <w:pStyle w:val="SemEspaamento"/>
+      </w:pPr>
+      <w:proofErr w:type="spellStart"/>
+      <w:r>
+        <w:t>Naty</w:t>
+      </w:r>
+      <w:proofErr w:type="spellEnd"/>
+      <w:r>
+        <w:t xml:space="preserve"> </w:t>
+      </w:r>
+      <w:bookmarkStart w:id="0" w:name="_GoBack"/>
+      <w:bookmarkEnd w:id="0"/>
+    </w:p>
+    <w:p>
+      <w:pPr>
+        <w:pStyle w:val="SemEspaamento"/>
+      </w:pPr>
+    </w:p>
+    <w:p>
+      <w:pPr>
+        <w:pStyle w:val="SemEspaamento"/>
+      </w:pPr>
+      <w:r>
+        <w:t xml:space="preserve"> </w:t>
+      </w:r>
+    </w:p>
+    <w:p>
+      <w:pPr>
+        <w:pStyle w:val="SemEspaamento"/>
+      </w:pPr>
+    </w:p>
+    <w:p>
+      <w:pPr>
+        <w:pStyle w:val="SemEspaamento"/>
+      </w:pPr>
+    </w:p>
+    <w:p>
+      <w:pPr>
+        <w:ind w:firstLine="708"/>
       </w:pPr>
     </w:p>
     <w:sectPr>
@@ -588,6 +2248,154 @@
     </w:sectPr>
   </w:body>
 </w:document>
+</file>
+
+<file path=word/numbering.xml><?xml version="1.0" encoding="utf-8"?>
+<w:numbering xmlns:wpc="http://schemas.microsoft.com/office/word/2010/wordprocessingCanvas" xmlns:cx="http://schemas.microsoft.com/office/drawing/2014/chartex" xmlns:cx1="http://schemas.microsoft.com/office/drawing/2015/9/8/chartex" xmlns:cx2="http://schemas.microsoft.com/office/drawing/2015/10/21/chartex" xmlns:cx3="http://schemas.microsoft.com/office/drawing/2016/5/9/chartex" xmlns:cx4="http://schemas.microsoft.com/office/drawing/2016/5/10/chartex" xmlns:cx5="http://schemas.microsoft.com/office/drawing/2016/5/11/chartex" xmlns:cx6="http://schemas.microsoft.com/office/drawing/2016/5/12/chartex" xmlns:cx7="http://schemas.microsoft.com/office/drawing/2016/5/13/chartex" xmlns:cx8="http://schemas.microsoft.com/office/drawing/2016/5/14/chartex" xmlns:mc="http://schemas.openxmlformats.org/markup-compatibility/2006" xmlns:aink="http://schemas.microsoft.com/office/drawing/2016/ink" xmlns:am3d="http://schemas.microsoft.com/office/drawing/2017/model3d" xmlns:o="urn:schemas-microsoft-com:office:office" xmlns:r="http://schemas.openxmlformats.org/officeDocument/2006/relationships" xmlns:m="http://schemas.openxmlformats.org/officeDocument/2006/math" xmlns:v="urn:schemas-microsoft-com:vml" xmlns:wp14="http://schemas.microsoft.com/office/word/2010/wordprocessingDrawing" xmlns:wp="http://schemas.openxmlformats.org/drawingml/2006/wordprocessingDrawing" xmlns:w10="urn:schemas-microsoft-com:office:word" xmlns:w="http://schemas.openxmlformats.org/wordprocessingml/2006/main" xmlns:w14="http://schemas.microsoft.com/office/word/2010/wordml" xmlns:w15="http://schemas.microsoft.com/office/word/2012/wordml" xmlns:w16cid="http://schemas.microsoft.com/office/word/2016/wordml/cid" xmlns:w16se="http://schemas.microsoft.com/office/word/2015/wordml/symex" xmlns:wpg="http://schemas.microsoft.com/office/word/2010/wordprocessingGroup" xmlns:wpi="http://schemas.microsoft.com/office/word/2010/wordprocessingInk" xmlns:wne="http://schemas.microsoft.com/office/word/2006/wordml" xmlns:wps="http://schemas.microsoft.com/office/word/2010/wordprocessingShape" mc:Ignorable="w14 w15 w16se w16cid wp14">
+  <w:abstractNum w:abstractNumId="0" w15:restartNumberingAfterBreak="0">
+    <w:nsid w:val="4C2735AD"/>
+    <w:multiLevelType w:val="hybridMultilevel"/>
+    <w:tmpl w:val="EECA3C0E"/>
+    <w:lvl w:ilvl="0" w:tplc="3AE01E8A">
+      <w:start w:val="1"/>
+      <w:numFmt w:val="bullet"/>
+      <w:lvlText w:val="•"/>
+      <w:lvlJc w:val="left"/>
+      <w:pPr>
+        <w:tabs>
+          <w:tab w:val="num" w:pos="720"/>
+        </w:tabs>
+        <w:ind w:left="720" w:hanging="360"/>
+      </w:pPr>
+      <w:rPr>
+        <w:rFonts w:ascii="Arial" w:hAnsi="Arial" w:hint="default"/>
+      </w:rPr>
+    </w:lvl>
+    <w:lvl w:ilvl="1" w:tplc="10FCE450" w:tentative="1">
+      <w:start w:val="1"/>
+      <w:numFmt w:val="bullet"/>
+      <w:lvlText w:val="•"/>
+      <w:lvlJc w:val="left"/>
+      <w:pPr>
+        <w:tabs>
+          <w:tab w:val="num" w:pos="1440"/>
+        </w:tabs>
+        <w:ind w:left="1440" w:hanging="360"/>
+      </w:pPr>
+      <w:rPr>
+        <w:rFonts w:ascii="Arial" w:hAnsi="Arial" w:hint="default"/>
+      </w:rPr>
+    </w:lvl>
+    <w:lvl w:ilvl="2" w:tplc="85B272A0" w:tentative="1">
+      <w:start w:val="1"/>
+      <w:numFmt w:val="bullet"/>
+      <w:lvlText w:val="•"/>
+      <w:lvlJc w:val="left"/>
+      <w:pPr>
+        <w:tabs>
+          <w:tab w:val="num" w:pos="2160"/>
+        </w:tabs>
+        <w:ind w:left="2160" w:hanging="360"/>
+      </w:pPr>
+      <w:rPr>
+        <w:rFonts w:ascii="Arial" w:hAnsi="Arial" w:hint="default"/>
+      </w:rPr>
+    </w:lvl>
+    <w:lvl w:ilvl="3" w:tplc="E552029C" w:tentative="1">
+      <w:start w:val="1"/>
+      <w:numFmt w:val="bullet"/>
+      <w:lvlText w:val="•"/>
+      <w:lvlJc w:val="left"/>
+      <w:pPr>
+        <w:tabs>
+          <w:tab w:val="num" w:pos="2880"/>
+        </w:tabs>
+        <w:ind w:left="2880" w:hanging="360"/>
+      </w:pPr>
+      <w:rPr>
+        <w:rFonts w:ascii="Arial" w:hAnsi="Arial" w:hint="default"/>
+      </w:rPr>
+    </w:lvl>
+    <w:lvl w:ilvl="4" w:tplc="814CB8B8" w:tentative="1">
+      <w:start w:val="1"/>
+      <w:numFmt w:val="bullet"/>
+      <w:lvlText w:val="•"/>
+      <w:lvlJc w:val="left"/>
+      <w:pPr>
+        <w:tabs>
+          <w:tab w:val="num" w:pos="3600"/>
+        </w:tabs>
+        <w:ind w:left="3600" w:hanging="360"/>
+      </w:pPr>
+      <w:rPr>
+        <w:rFonts w:ascii="Arial" w:hAnsi="Arial" w:hint="default"/>
+      </w:rPr>
+    </w:lvl>
+    <w:lvl w:ilvl="5" w:tplc="24F8CABE" w:tentative="1">
+      <w:start w:val="1"/>
+      <w:numFmt w:val="bullet"/>
+      <w:lvlText w:val="•"/>
+      <w:lvlJc w:val="left"/>
+      <w:pPr>
+        <w:tabs>
+          <w:tab w:val="num" w:pos="4320"/>
+        </w:tabs>
+        <w:ind w:left="4320" w:hanging="360"/>
+      </w:pPr>
+      <w:rPr>
+        <w:rFonts w:ascii="Arial" w:hAnsi="Arial" w:hint="default"/>
+      </w:rPr>
+    </w:lvl>
+    <w:lvl w:ilvl="6" w:tplc="800E1F12" w:tentative="1">
+      <w:start w:val="1"/>
+      <w:numFmt w:val="bullet"/>
+      <w:lvlText w:val="•"/>
+      <w:lvlJc w:val="left"/>
+      <w:pPr>
+        <w:tabs>
+          <w:tab w:val="num" w:pos="5040"/>
+        </w:tabs>
+        <w:ind w:left="5040" w:hanging="360"/>
+      </w:pPr>
+      <w:rPr>
+        <w:rFonts w:ascii="Arial" w:hAnsi="Arial" w:hint="default"/>
+      </w:rPr>
+    </w:lvl>
+    <w:lvl w:ilvl="7" w:tplc="548E32D0" w:tentative="1">
+      <w:start w:val="1"/>
+      <w:numFmt w:val="bullet"/>
+      <w:lvlText w:val="•"/>
+      <w:lvlJc w:val="left"/>
+      <w:pPr>
+        <w:tabs>
+          <w:tab w:val="num" w:pos="5760"/>
+        </w:tabs>
+        <w:ind w:left="5760" w:hanging="360"/>
+      </w:pPr>
+      <w:rPr>
+        <w:rFonts w:ascii="Arial" w:hAnsi="Arial" w:hint="default"/>
+      </w:rPr>
+    </w:lvl>
+    <w:lvl w:ilvl="8" w:tplc="A6267F6E" w:tentative="1">
+      <w:start w:val="1"/>
+      <w:numFmt w:val="bullet"/>
+      <w:lvlText w:val="•"/>
+      <w:lvlJc w:val="left"/>
+      <w:pPr>
+        <w:tabs>
+          <w:tab w:val="num" w:pos="6480"/>
+        </w:tabs>
+        <w:ind w:left="6480" w:hanging="360"/>
+      </w:pPr>
+      <w:rPr>
+        <w:rFonts w:ascii="Arial" w:hAnsi="Arial" w:hint="default"/>
+      </w:rPr>
+    </w:lvl>
+  </w:abstractNum>
+  <w:num w:numId="1">
+    <w:abstractNumId w:val="0"/>
+  </w:num>
+</w:numbering>
 </file>
 
 <file path=word/styles.xml><?xml version="1.0" encoding="utf-8"?>
@@ -992,7 +2800,6 @@
   <w:style w:type="character" w:default="1" w:styleId="Fontepargpadro">
     <w:name w:val="Default Paragraph Font"/>
     <w:uiPriority w:val="1"/>
-    <w:semiHidden/>
     <w:unhideWhenUsed/>
   </w:style>
   <w:style w:type="table" w:default="1" w:styleId="Tabelanormal">

</xml_diff>